<commit_message>
added note on py27 env
</commit_message>
<xml_diff>
--- a/Lab12/lab_12-pyrad.docx
+++ b/Lab12/lab_12-pyrad.docx
@@ -195,8 +195,6 @@
                               </w:rPr>
                               <w:t>ate -n py27 python=2.7 anaconda</w:t>
                             </w:r>
-                            <w:bookmarkStart w:id="0" w:name="_GoBack"/>
-                            <w:bookmarkEnd w:id="0"/>
                           </w:p>
                           <w:p/>
                         </w:txbxContent>
@@ -374,6 +372,11 @@
     <w:p/>
     <w:p/>
     <w:p>
+      <w:r>
+        <w:t xml:space="preserve">If this worked, you should now see a (py27) at the front of your command-line prompt. </w:t>
+      </w:r>
+      <w:bookmarkStart w:id="0" w:name="_GoBack"/>
+      <w:bookmarkEnd w:id="0"/>
       <w:r>
         <w:t>Next, we’ll call conda (in the py27 environment) to install our software</w:t>
       </w:r>
@@ -821,6 +824,7 @@
         <w:rPr>
           <w:noProof/>
         </w:rPr>
+        <w:lastRenderedPageBreak/>
         <mc:AlternateContent>
           <mc:Choice Requires="wps">
             <w:drawing>

</xml_diff>

<commit_message>
fixed fastqc conda install
</commit_message>
<xml_diff>
--- a/Lab12/lab_12-pyrad.docx
+++ b/Lab12/lab_12-pyrad.docx
@@ -375,8 +375,6 @@
       <w:r>
         <w:t xml:space="preserve">If this worked, you should now see a (py27) at the front of your command-line prompt. </w:t>
       </w:r>
-      <w:bookmarkStart w:id="0" w:name="_GoBack"/>
-      <w:bookmarkEnd w:id="0"/>
       <w:r>
         <w:t>Next, we’ll call conda (in the py27 environment) to install our software</w:t>
       </w:r>
@@ -479,6 +477,14 @@
                               </w:rPr>
                               <w:t>bioconda fastq</w:t>
                             </w:r>
+                            <w:r>
+                              <w:rPr>
+                                <w:rFonts w:ascii="Courier New" w:hAnsi="Courier New" w:cs="Courier New"/>
+                              </w:rPr>
+                              <w:t>c</w:t>
+                            </w:r>
+                            <w:bookmarkStart w:id="0" w:name="_GoBack"/>
+                            <w:bookmarkEnd w:id="0"/>
                           </w:p>
                           <w:p/>
                         </w:txbxContent>
@@ -500,7 +506,11 @@
           </mc:Choice>
           <mc:Fallback>
             <w:pict>
-              <v:shape w14:anchorId="1955B675" id="_x0000_s1028" type="#_x0000_t202" style="position:absolute;margin-left:23pt;margin-top:3.6pt;width:396.8pt;height:38.95pt;z-index:251696128;visibility:visible;mso-wrap-style:square;mso-width-percent:0;mso-height-percent:0;mso-wrap-distance-left:9pt;mso-wrap-distance-top:0;mso-wrap-distance-right:9pt;mso-wrap-distance-bottom:0;mso-position-horizontal:absolute;mso-position-horizontal-relative:text;mso-position-vertical:absolute;mso-position-vertical-relative:text;mso-width-percent:0;mso-height-percent:0;mso-width-relative:margin;mso-height-relative:margin;v-text-anchor:top" o:gfxdata="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">
+              <v:shapetype w14:anchorId="1955B675" id="_x0000_t202" coordsize="21600,21600" o:spt="202" path="m,l,21600r21600,l21600,xe">
+                <v:stroke joinstyle="miter"/>
+                <v:path gradientshapeok="t" o:connecttype="rect"/>
+              </v:shapetype>
+              <v:shape id="_x0000_s1028" type="#_x0000_t202" style="position:absolute;margin-left:23pt;margin-top:3.6pt;width:396.8pt;height:38.95pt;z-index:251696128;visibility:visible;mso-wrap-style:square;mso-width-percent:0;mso-height-percent:0;mso-wrap-distance-left:9pt;mso-wrap-distance-top:0;mso-wrap-distance-right:9pt;mso-wrap-distance-bottom:0;mso-position-horizontal:absolute;mso-position-horizontal-relative:text;mso-position-vertical:absolute;mso-position-vertical-relative:text;mso-width-percent:0;mso-height-percent:0;mso-width-relative:margin;mso-height-relative:margin;v-text-anchor:top" o:gfxdata="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">
                 <v:textbox>
                   <w:txbxContent>
                     <w:p>
@@ -509,42 +519,18 @@
                           <w:rFonts w:ascii="Courier New" w:hAnsi="Courier New" w:cs="Courier New"/>
                         </w:rPr>
                       </w:pPr>
-                      <w:proofErr w:type="spellStart"/>
                       <w:r>
                         <w:rPr>
                           <w:rFonts w:ascii="Courier New" w:hAnsi="Courier New" w:cs="Courier New"/>
                         </w:rPr>
-                        <w:t>conda</w:t>
+                        <w:t xml:space="preserve">conda install -c </w:t>
                       </w:r>
-                      <w:proofErr w:type="spellEnd"/>
                       <w:r>
                         <w:rPr>
                           <w:rFonts w:ascii="Courier New" w:hAnsi="Courier New" w:cs="Courier New"/>
                         </w:rPr>
-                        <w:t xml:space="preserve"> install -c </w:t>
+                        <w:t>ipyrad ipyrad</w:t>
                       </w:r>
-                      <w:proofErr w:type="spellStart"/>
-                      <w:r>
-                        <w:rPr>
-                          <w:rFonts w:ascii="Courier New" w:hAnsi="Courier New" w:cs="Courier New"/>
-                        </w:rPr>
-                        <w:t>ipyrad</w:t>
-                      </w:r>
-                      <w:proofErr w:type="spellEnd"/>
-                      <w:r>
-                        <w:rPr>
-                          <w:rFonts w:ascii="Courier New" w:hAnsi="Courier New" w:cs="Courier New"/>
-                        </w:rPr>
-                        <w:t xml:space="preserve"> </w:t>
-                      </w:r>
-                      <w:proofErr w:type="spellStart"/>
-                      <w:r>
-                        <w:rPr>
-                          <w:rFonts w:ascii="Courier New" w:hAnsi="Courier New" w:cs="Courier New"/>
-                        </w:rPr>
-                        <w:t>ipyrad</w:t>
-                      </w:r>
-                      <w:proofErr w:type="spellEnd"/>
                       <w:r>
                         <w:rPr>
                           <w:rFonts w:ascii="Courier New" w:hAnsi="Courier New" w:cs="Courier New"/>
@@ -558,42 +544,26 @@
                           <w:rFonts w:ascii="Courier New" w:hAnsi="Courier New" w:cs="Courier New"/>
                         </w:rPr>
                       </w:pPr>
-                      <w:proofErr w:type="spellStart"/>
                       <w:r>
                         <w:rPr>
                           <w:rFonts w:ascii="Courier New" w:hAnsi="Courier New" w:cs="Courier New"/>
                         </w:rPr>
-                        <w:t>conda</w:t>
+                        <w:t xml:space="preserve">conda install -c </w:t>
                       </w:r>
-                      <w:proofErr w:type="spellEnd"/>
                       <w:r>
                         <w:rPr>
                           <w:rFonts w:ascii="Courier New" w:hAnsi="Courier New" w:cs="Courier New"/>
                         </w:rPr>
-                        <w:t xml:space="preserve"> install -c </w:t>
+                        <w:t>bioconda fastq</w:t>
                       </w:r>
-                      <w:proofErr w:type="spellStart"/>
                       <w:r>
                         <w:rPr>
                           <w:rFonts w:ascii="Courier New" w:hAnsi="Courier New" w:cs="Courier New"/>
                         </w:rPr>
-                        <w:t>bioconda</w:t>
+                        <w:t>c</w:t>
                       </w:r>
-                      <w:proofErr w:type="spellEnd"/>
-                      <w:r>
-                        <w:rPr>
-                          <w:rFonts w:ascii="Courier New" w:hAnsi="Courier New" w:cs="Courier New"/>
-                        </w:rPr>
-                        <w:t xml:space="preserve"> </w:t>
-                      </w:r>
-                      <w:proofErr w:type="spellStart"/>
-                      <w:r>
-                        <w:rPr>
-                          <w:rFonts w:ascii="Courier New" w:hAnsi="Courier New" w:cs="Courier New"/>
-                        </w:rPr>
-                        <w:t>fastq</w:t>
-                      </w:r>
-                      <w:proofErr w:type="spellEnd"/>
+                      <w:bookmarkStart w:id="1" w:name="_GoBack"/>
+                      <w:bookmarkEnd w:id="1"/>
                     </w:p>
                     <w:p/>
                   </w:txbxContent>

</xml_diff>